<commit_message>
Some multithreading experiments. No substantial change. Still only one work thread. Running.
</commit_message>
<xml_diff>
--- a/NNet/ThreadSync.docx
+++ b/NNet/ThreadSync.docx
@@ -3,6 +3,8 @@
 <w:document xmlns:wpc="http://schemas.microsoft.com/office/word/2010/wordprocessingCanvas" xmlns:cx="http://schemas.microsoft.com/office/drawing/2014/chartex" xmlns:cx1="http://schemas.microsoft.com/office/drawing/2015/9/8/chartex" xmlns:cx2="http://schemas.microsoft.com/office/drawing/2015/10/21/chartex" xmlns:cx3="http://schemas.microsoft.com/office/drawing/2016/5/9/chartex" xmlns:cx4="http://schemas.microsoft.com/office/drawing/2016/5/10/chartex" xmlns:cx5="http://schemas.microsoft.com/office/drawing/2016/5/11/chartex" xmlns:cx6="http://schemas.microsoft.com/office/drawing/2016/5/12/chartex" xmlns:cx7="http://schemas.microsoft.com/office/drawing/2016/5/13/chartex" xmlns:cx8="http://schemas.microsoft.com/office/drawing/2016/5/14/chartex" xmlns:mc="http://schemas.openxmlformats.org/markup-compatibility/2006" xmlns:aink="http://schemas.microsoft.com/office/drawing/2016/ink" xmlns:am3d="http://schemas.microsoft.com/office/drawing/2017/model3d" xmlns:o="urn:schemas-microsoft-com:office:office" xmlns:r="http://schemas.openxmlformats.org/officeDocument/2006/relationships" xmlns:m="http://schemas.openxmlformats.org/officeDocument/2006/math" xmlns:v="urn:schemas-microsoft-com:vml" xmlns:wp14="http://schemas.microsoft.com/office/word/2010/wordprocessingDrawing" xmlns:wp="http://schemas.openxmlformats.org/drawingml/2006/wordprocessingDrawing" xmlns:w10="urn:schemas-microsoft-com:office:word" xmlns:w="http://schemas.openxmlformats.org/wordprocessingml/2006/main" xmlns:w14="http://schemas.microsoft.com/office/word/2010/wordml" xmlns:w15="http://schemas.microsoft.com/office/word/2012/wordml" xmlns:w16cex="http://schemas.microsoft.com/office/word/2018/wordml/cex" xmlns:w16cid="http://schemas.microsoft.com/office/word/2016/wordml/cid" xmlns:w16="http://schemas.microsoft.com/office/word/2018/wordml" xmlns:w16se="http://schemas.microsoft.com/office/word/2015/wordml/symex" xmlns:wpg="http://schemas.microsoft.com/office/word/2010/wordprocessingGroup" xmlns:wpi="http://schemas.microsoft.com/office/word/2010/wordprocessingInk" xmlns:wne="http://schemas.microsoft.com/office/word/2006/wordml" xmlns:wps="http://schemas.microsoft.com/office/word/2010/wordprocessingShape" mc:Ignorable="w14 w15 w16se w16cid w16 w16cex wp14">
   <w:body>
     <w:p>
+      <w:bookmarkStart w:id="0" w:name="_GoBack"/>
+      <w:bookmarkEnd w:id="0"/>
       <w:r>
         <w:t>Wartepunkte:</w:t>
       </w:r>
@@ -117,9 +119,11 @@
         <w:t>WaitForMultipleThreads</w:t>
       </w:r>
       <w:proofErr w:type="spellEnd"/>
+      <w:proofErr w:type="gramStart"/>
       <w:r>
         <w:t>“ !!!</w:t>
       </w:r>
+      <w:proofErr w:type="gramEnd"/>
     </w:p>
     <w:p>
       <w:pPr>
@@ -166,9 +170,17 @@
           <w:ilvl w:val="0"/>
           <w:numId w:val="2"/>
         </w:numPr>
-      </w:pPr>
-      <w:proofErr w:type="spellStart"/>
-      <w:r>
+        <w:rPr>
+          <w:b/>
+          <w:bCs/>
+        </w:rPr>
+      </w:pPr>
+      <w:proofErr w:type="spellStart"/>
+      <w:r>
+        <w:rPr>
+          <w:b/>
+          <w:bCs/>
+        </w:rPr>
         <w:t>ConditionVariable</w:t>
       </w:r>
       <w:proofErr w:type="spellEnd"/>
@@ -308,6 +320,7 @@
         <w:t xml:space="preserve"> an </w:t>
       </w:r>
       <w:proofErr w:type="spellStart"/>
+      <w:proofErr w:type="gramStart"/>
       <w:r>
         <w:rPr>
           <w:lang w:val="en-US"/>
@@ -321,8 +334,7 @@
         </w:rPr>
         <w:t xml:space="preserve"> ???</w:t>
       </w:r>
-      <w:bookmarkStart w:id="0" w:name="_GoBack"/>
-      <w:bookmarkEnd w:id="0"/>
+      <w:proofErr w:type="gramEnd"/>
     </w:p>
     <w:p>
       <w:pPr>
@@ -418,11 +430,15 @@
           <w:numId w:val="2"/>
         </w:numPr>
         <w:rPr>
-          <w:lang w:val="en-US"/>
-        </w:rPr>
-      </w:pPr>
-      <w:r>
-        <w:rPr>
+          <w:b/>
+          <w:bCs/>
+          <w:lang w:val="en-US"/>
+        </w:rPr>
+      </w:pPr>
+      <w:r>
+        <w:rPr>
+          <w:b/>
+          <w:bCs/>
           <w:lang w:val="en-US"/>
         </w:rPr>
         <w:t xml:space="preserve">Shared </w:t>
@@ -430,6 +446,8 @@
       <w:proofErr w:type="spellStart"/>
       <w:r>
         <w:rPr>
+          <w:b/>
+          <w:bCs/>
           <w:lang w:val="en-US"/>
         </w:rPr>
         <w:t>SRWLock</w:t>
@@ -437,6 +455,8 @@
       <w:proofErr w:type="spellEnd"/>
       <w:r>
         <w:rPr>
+          <w:b/>
+          <w:bCs/>
           <w:lang w:val="en-US"/>
         </w:rPr>
         <w:t xml:space="preserve"> (</w:t>
@@ -444,19 +464,17 @@
       <w:proofErr w:type="spellStart"/>
       <w:r>
         <w:rPr>
-          <w:lang w:val="en-US"/>
-        </w:rPr>
-        <w:t>nu</w:t>
-      </w:r>
-      <w:r>
-        <w:rPr>
-          <w:lang w:val="en-US"/>
-        </w:rPr>
-        <w:t>r</w:t>
-      </w:r>
-      <w:proofErr w:type="spellEnd"/>
-      <w:r>
-        <w:rPr>
+          <w:b/>
+          <w:bCs/>
+          <w:lang w:val="en-US"/>
+        </w:rPr>
+        <w:t>nur</w:t>
+      </w:r>
+      <w:proofErr w:type="spellEnd"/>
+      <w:r>
+        <w:rPr>
+          <w:b/>
+          <w:bCs/>
           <w:lang w:val="en-US"/>
         </w:rPr>
         <w:t xml:space="preserve"> </w:t>
@@ -464,6 +482,8 @@
       <w:proofErr w:type="spellStart"/>
       <w:r>
         <w:rPr>
+          <w:b/>
+          <w:bCs/>
           <w:lang w:val="en-US"/>
         </w:rPr>
         <w:t>ein</w:t>
@@ -471,6 +491,8 @@
       <w:proofErr w:type="spellEnd"/>
       <w:r>
         <w:rPr>
+          <w:b/>
+          <w:bCs/>
           <w:lang w:val="en-US"/>
         </w:rPr>
         <w:t xml:space="preserve"> </w:t>
@@ -478,6 +500,8 @@
       <w:proofErr w:type="spellStart"/>
       <w:r>
         <w:rPr>
+          <w:b/>
+          <w:bCs/>
           <w:lang w:val="en-US"/>
         </w:rPr>
         <w:t>SRWLock</w:t>
@@ -485,6 +509,8 @@
       <w:proofErr w:type="spellEnd"/>
       <w:r>
         <w:rPr>
+          <w:b/>
+          <w:bCs/>
           <w:lang w:val="en-US"/>
         </w:rPr>
         <w:t xml:space="preserve">, </w:t>
@@ -492,6 +518,8 @@
       <w:proofErr w:type="spellStart"/>
       <w:r>
         <w:rPr>
+          <w:b/>
+          <w:bCs/>
           <w:lang w:val="en-US"/>
         </w:rPr>
         <w:t>WorkThread</w:t>
@@ -499,6 +527,8 @@
       <w:proofErr w:type="spellEnd"/>
       <w:r>
         <w:rPr>
+          <w:b/>
+          <w:bCs/>
           <w:lang w:val="en-US"/>
         </w:rPr>
         <w:t xml:space="preserve"> </w:t>
@@ -506,6 +536,8 @@
       <w:proofErr w:type="spellStart"/>
       <w:r>
         <w:rPr>
+          <w:b/>
+          <w:bCs/>
           <w:lang w:val="en-US"/>
         </w:rPr>
         <w:t>entsperrt</w:t>
@@ -513,6 +545,8 @@
       <w:proofErr w:type="spellEnd"/>
       <w:r>
         <w:rPr>
+          <w:b/>
+          <w:bCs/>
           <w:lang w:val="en-US"/>
         </w:rPr>
         <w:t xml:space="preserve"> </w:t>
@@ -520,6 +554,8 @@
       <w:proofErr w:type="spellStart"/>
       <w:r>
         <w:rPr>
+          <w:b/>
+          <w:bCs/>
           <w:lang w:val="en-US"/>
         </w:rPr>
         <w:t>mit</w:t>
@@ -527,6 +563,8 @@
       <w:proofErr w:type="spellEnd"/>
       <w:r>
         <w:rPr>
+          <w:b/>
+          <w:bCs/>
           <w:lang w:val="en-US"/>
         </w:rPr>
         <w:t xml:space="preserve"> </w:t>
@@ -534,6 +572,8 @@
       <w:proofErr w:type="spellStart"/>
       <w:r>
         <w:rPr>
+          <w:b/>
+          <w:bCs/>
           <w:lang w:val="en-US"/>
         </w:rPr>
         <w:t>ReleaseSRWLockExclusive</w:t>
@@ -541,6 +581,8 @@
       <w:proofErr w:type="spellEnd"/>
       <w:r>
         <w:rPr>
+          <w:b/>
+          <w:bCs/>
           <w:lang w:val="en-US"/>
         </w:rPr>
         <w:t>)</w:t>
@@ -592,6 +634,7 @@
         <w:t xml:space="preserve">V pro Thread, </w:t>
       </w:r>
       <w:proofErr w:type="spellStart"/>
+      <w:proofErr w:type="gramStart"/>
       <w:r>
         <w:rPr>
           <w:lang w:val="en-US"/>
@@ -603,7 +646,14 @@
         <w:rPr>
           <w:lang w:val="en-US"/>
         </w:rPr>
-        <w:t xml:space="preserve"> : </w:t>
+        <w:t xml:space="preserve"> :</w:t>
+      </w:r>
+      <w:proofErr w:type="gramEnd"/>
+      <w:r>
+        <w:rPr>
+          <w:lang w:val="en-US"/>
+        </w:rPr>
+        <w:t xml:space="preserve"> </w:t>
       </w:r>
       <w:proofErr w:type="spellStart"/>
       <w:r>

</xml_diff>